<commit_message>
adding companies to contract
</commit_message>
<xml_diff>
--- a/app/generated_contracts/contract_CNT-000015-2025/contract_CNT-000015-2025.docx
+++ b/app/generated_contracts/contract_CNT-000015-2025/contract_CNT-000015-2025.docx
@@ -14,17 +14,17 @@
         <w:jc w:val="both"/>
         <w:rPr>
           <w:highlight w:val="none"/>
-          <w:shd w:fill="DEE6EF" w:val="clear"/>
-        </w:rPr>
-      </w:pPr>
-      <w:r>
-        <w:rPr>
-          <w:rFonts w:ascii="Cambria" w:hAnsi="Cambria"/>
-          <w:sz w:val="22"/>
-          <w:szCs w:val="22"/>
-          <w:shd w:fill="DEE6EF" w:val="clear"/>
-        </w:rPr>
-        <w:t xml:space="preserve">De una parte, la sociedad de comercio GRUPO REYSA SRL, organizada de acuerdo con las leyes de la República Dominicana, RNC No. 132253256, RM. 3187SPM, con domicilio social en la DE RESIOENCIA MANZ.C, PROY. LOS MAESTRO, EDIF. 2 PISO 1 APTO. 102, debidamente representada en este contrato por su gerente, ESTHER BISMARELIS  CORNIEL, dominicano, mayor de edad, casado, portador de la cédula de identidad y electoral No.071-0047479-5, con domicilio en la DE RESIOENCIA MANZ.C, PROY. LOS MAESTRO, EDIF. 2 PISO 1 APTO. 102, sociedad que en lo que sigue del presente contrato se denominará LA PRIMERA PARTE o POR SU PROPIO NOMBRE; y,</w:t>
+          <w:shd w:fill="auto" w:val="clear"/>
+        </w:rPr>
+      </w:pPr>
+      <w:r>
+        <w:rPr>
+          <w:rFonts w:ascii="Cambria" w:hAnsi="Cambria"/>
+          <w:sz w:val="22"/>
+          <w:szCs w:val="22"/>
+          <w:shd w:fill="auto" w:val="clear"/>
+        </w:rPr>
+        <w:t xml:space="preserve">De una parte, los señores  y , dominicanos, mayores de edad, casados entre sí, portadores de las cédulas de identidad y electoral Nos. y , con domicilio establecido en la  , quienes en lo que sigue del presente acto se denominarán LA PRIMERA PARTE o POR SUS PROPIOS NOMBRES.</w:t>
       </w:r>
     </w:p>
     <w:p>
@@ -41,14 +41,17 @@
           <w:rFonts w:ascii="Cambria" w:hAnsi="Cambria"/>
           <w:sz w:val="22"/>
           <w:szCs w:val="22"/>
-          <w:lang w:val="es-ES_tradnl"/>
-        </w:rPr>
-      </w:pPr>
-      <w:r>
-        <w:rPr>
-          <w:rFonts w:ascii="Cambria" w:hAnsi="Cambria"/>
-          <w:sz w:val="22"/>
-          <w:szCs w:val="22"/>
+          <w:highlight w:val="none"/>
+          <w:shd w:fill="auto" w:val="clear"/>
+          <w:lang w:val="es-ES_tradnl"/>
+        </w:rPr>
+      </w:pPr>
+      <w:r>
+        <w:rPr>
+          <w:rFonts w:ascii="Cambria" w:hAnsi="Cambria"/>
+          <w:sz w:val="22"/>
+          <w:szCs w:val="22"/>
+          <w:shd w:fill="auto" w:val="clear"/>
           <w:lang w:val="es-ES_tradnl"/>
         </w:rPr>
       </w:r>
@@ -64,21 +67,21 @@
         <w:ind w:right="4"/>
         <w:jc w:val="both"/>
         <w:rPr>
+          <w:highlight w:val="none"/>
+          <w:shd w:fill="auto" w:val="clear"/>
+        </w:rPr>
+      </w:pPr>
+      <w:r>
+        <w:rPr>
+          <w:rFonts w:ascii="Cambria" w:hAnsi="Cambria"/>
           <w:b w:val="false"/>
           <w:bCs w:val="false"/>
-        </w:rPr>
-      </w:pPr>
-      <w:r>
-        <w:rPr>
-          <w:rFonts w:ascii="Cambria" w:hAnsi="Cambria"/>
-          <w:b w:val="false"/>
-          <w:bCs w:val="false"/>
-          <w:sz w:val="22"/>
-          <w:szCs w:val="22"/>
-          <w:shd w:fill="DEE6EF" w:val="clear"/>
-          <w:lang w:val="es-ES_tradnl"/>
-        </w:rPr>
-        <w:t xml:space="preserve">De la otra parte, el señor MAXIMILIANO  MARTINS, nacionalidad dominicana, mayor de edad, soltero(a), titular de la cédula de identidad y electoral No.023-0093859-0, con domicilio establecido en la ANGULO GURIDI CASA 13, teléfono (XXX) XXX-XXXX, correo electrónico xxxxxx@xmail.com, quien en lo que sigue del presente acto se denominará LA SEGUNDA PARTE o POR SU PROPIO NOMBRE.</w:t>
+          <w:sz w:val="22"/>
+          <w:szCs w:val="22"/>
+          <w:shd w:fill="auto" w:val="clear"/>
+          <w:lang w:val="es-ES_tradnl"/>
+        </w:rPr>
+        <w:t xml:space="preserve">De la otra parte, los señores  y , dominicanos, mayores de edad, casados entre sí, portadores de las cédulas de identidad y electoral Nos. y , con domicilio establecido en la  , teléfonos (XXX) XXX-XXXX y (XXX) XXX-XXXX, correos electrónicos xxxxxx@xmail.com y xxxxxx@xmail.com, respectivamente, quienes en lo que sigue del presente acto se denominarán LA SEGUNDA PARTE o POR SUS PROPIOS NOMBRES.</w:t>
       </w:r>
     </w:p>
     <w:p>
@@ -889,17 +892,17 @@
         <w:jc w:val="both"/>
         <w:rPr>
           <w:highlight w:val="none"/>
-          <w:shd w:fill="DEE6EF" w:val="clear"/>
-        </w:rPr>
-      </w:pPr>
-      <w:r>
-        <w:rPr>
-          <w:rFonts w:ascii="Cambria" w:hAnsi="Cambria"/>
-          <w:b/>
-          <w:bCs/>
-          <w:sz w:val="22"/>
-          <w:szCs w:val="22"/>
-          <w:shd w:fill="DEE6EF" w:val="clear"/>
+          <w:shd w:fill="auto" w:val="clear"/>
+        </w:rPr>
+      </w:pPr>
+      <w:r>
+        <w:rPr>
+          <w:rFonts w:ascii="Cambria" w:hAnsi="Cambria"/>
+          <w:b/>
+          <w:bCs/>
+          <w:sz w:val="22"/>
+          <w:szCs w:val="22"/>
+          <w:shd w:fill="auto" w:val="clear"/>
         </w:rPr>
         <w:t>1.1 MONTO DEL PRESTAMO</w:t>
       </w:r>
@@ -908,7 +911,7 @@
           <w:rFonts w:ascii="Cambria" w:hAnsi="Cambria"/>
           <w:sz w:val="22"/>
           <w:szCs w:val="22"/>
-          <w:shd w:fill="DEE6EF" w:val="clear"/>
+          <w:shd w:fill="auto" w:val="clear"/>
         </w:rPr>
         <w:t xml:space="preserve">: </w:t>
       </w:r>
@@ -917,7 +920,7 @@
           <w:rFonts w:ascii="Cambria" w:hAnsi="Cambria"/>
           <w:sz w:val="22"/>
           <w:szCs w:val="22"/>
-          <w:shd w:fill="DEE6EF" w:val="clear"/>
+          <w:shd w:fill="auto" w:val="clear"/>
           <w:lang w:val="es-ES_tradnl"/>
         </w:rPr>
         <w:t xml:space="preserve">Por medio del presente contrato </w:t>
@@ -928,7 +931,7 @@
           <w:b/>
           <w:sz w:val="22"/>
           <w:szCs w:val="22"/>
-          <w:shd w:fill="DEE6EF" w:val="clear"/>
+          <w:shd w:fill="auto" w:val="clear"/>
           <w:lang w:val="es-ES_tradnl"/>
         </w:rPr>
         <w:t xml:space="preserve">LA PRIMERA PARTE </w:t>
@@ -938,7 +941,7 @@
           <w:rFonts w:ascii="Cambria" w:hAnsi="Cambria"/>
           <w:sz w:val="22"/>
           <w:szCs w:val="22"/>
-          <w:shd w:fill="DEE6EF" w:val="clear"/>
+          <w:shd w:fill="auto" w:val="clear"/>
           <w:lang w:val="es-ES_tradnl"/>
         </w:rPr>
         <w:t xml:space="preserve">otorga a favor de </w:t>
@@ -950,7 +953,7 @@
           <w:bCs/>
           <w:sz w:val="22"/>
           <w:szCs w:val="22"/>
-          <w:shd w:fill="DEE6EF" w:val="clear"/>
+          <w:shd w:fill="auto" w:val="clear"/>
           <w:lang w:val="es-ES_tradnl"/>
         </w:rPr>
         <w:t>LA SEGUNDA PARTE</w:t>
@@ -960,55 +963,24 @@
           <w:rFonts w:ascii="Cambria" w:hAnsi="Cambria"/>
           <w:sz w:val="22"/>
           <w:szCs w:val="22"/>
-          <w:shd w:fill="DEE6EF" w:val="clear"/>
+          <w:shd w:fill="auto" w:val="clear"/>
           <w:lang w:val="es-ES_tradnl"/>
         </w:rPr>
         <w:t xml:space="preserve">, quien acepta y recibe conforme, bajo los términos y condiciones expresadas en el presente contrato, un préstamo hipotecario por un monto total de </w:t>
       </w:r>
+      <w:r>
+        <w:rPr>
+          <w:rFonts w:ascii="Cambria" w:hAnsi="Cambria"/>
+          <w:b/>
+          <w:bCs/>
+          <w:sz w:val="22"/>
+          <w:szCs w:val="22"/>
+          <w:shd w:fill="auto" w:val="clear"/>
+          <w:lang w:val="es-ES_tradnl"/>
+        </w:rPr>
+        <w:t xml:space="preserve">SESENTA MIL DÓLARES ESTADOUNIDENSES (USD 60,000.00)</w:t>
+      </w:r>
       <w:bookmarkStart w:id="0" w:name="_Hlk482178275"/>
-      <w:r>
-        <w:rPr>
-          <w:rFonts w:ascii="Cambria" w:hAnsi="Cambria"/>
-          <w:b/>
-          <w:sz w:val="22"/>
-          <w:szCs w:val="22"/>
-          <w:shd w:fill="DEE6EF" w:val="clear"/>
-        </w:rPr>
-        <w:t xml:space="preserve">VEINTE MIL DOLARES ESTADOUNIDENSES </w:t>
-      </w:r>
-      <w:r>
-        <w:rPr>
-          <w:rFonts w:ascii="Cambria" w:hAnsi="Cambria"/>
-          <w:b/>
-          <w:sz w:val="22"/>
-          <w:szCs w:val="22"/>
-          <w:shd w:fill="DEE6EF" w:val="clear"/>
-          <w:lang w:val="es-ES_tradnl"/>
-        </w:rPr>
-        <w:t>(</w:t>
-      </w:r>
-      <w:r>
-        <w:rPr>
-          <w:rStyle w:val="Strong"/>
-          <w:rFonts w:ascii="Cambria" w:hAnsi="Cambria"/>
-          <w:sz w:val="22"/>
-          <w:szCs w:val="22"/>
-          <w:shd w:fill="DEE6EF" w:val="clear"/>
-          <w:lang w:val="es-ES_tradnl"/>
-        </w:rPr>
-        <w:t xml:space="preserve">USD 20,000.00</w:t>
-      </w:r>
-      <w:r>
-        <w:rPr>
-          <w:rFonts w:ascii="Cambria" w:hAnsi="Cambria"/>
-          <w:b/>
-          <w:sz w:val="22"/>
-          <w:szCs w:val="22"/>
-          <w:shd w:fill="DEE6EF" w:val="clear"/>
-          <w:lang w:val="es-ES_tradnl"/>
-        </w:rPr>
-        <w:t>)</w:t>
-      </w:r>
       <w:bookmarkEnd w:id="0"/>
       <w:r>
         <w:rPr>
@@ -1016,7 +988,7 @@
           <w:bCs/>
           <w:sz w:val="22"/>
           <w:szCs w:val="22"/>
-          <w:shd w:fill="DEE6EF" w:val="clear"/>
+          <w:shd w:fill="auto" w:val="clear"/>
           <w:lang w:val="es-ES_tradnl"/>
         </w:rPr>
         <w:t>, o su equivalente en pesos dominicanos.</w:t>
@@ -1027,7 +999,7 @@
           <w:b/>
           <w:sz w:val="22"/>
           <w:szCs w:val="22"/>
-          <w:shd w:fill="DEE6EF" w:val="clear"/>
+          <w:shd w:fill="auto" w:val="clear"/>
           <w:lang w:val="es-ES_tradnl"/>
         </w:rPr>
         <w:t xml:space="preserve"> </w:t>
@@ -1131,7 +1103,7 @@
           <w:szCs w:val="22"/>
           <w:shd w:fill="auto" w:val="clear"/>
         </w:rPr>
-        <w:t xml:space="preserve">18972878</w:t>
+        <w:t xml:space="preserve">123456789</w:t>
       </w:r>
       <w:r>
         <w:rPr>
@@ -1163,7 +1135,7 @@
           <w:szCs w:val="22"/>
           <w:shd w:fill="auto" w:val="clear"/>
         </w:rPr>
-        <w:t xml:space="preserve"> Banco </w:t>
+        <w:t xml:space="preserve"> </w:t>
       </w:r>
       <w:r>
         <w:rPr>
@@ -1173,7 +1145,7 @@
           <w:szCs w:val="22"/>
           <w:shd w:fill="auto" w:val="clear"/>
         </w:rPr>
-        <w:t xml:space="preserve">Banco de Reservas </w:t>
+        <w:t xml:space="preserve">Banco BHD León</w:t>
       </w:r>
       <w:r>
         <w:rPr>
@@ -1405,7 +1377,7 @@
           <w:szCs w:val="22"/>
           <w:shd w:fill="auto" w:val="clear"/>
         </w:rPr>
-        <w:t xml:space="preserve">2.2</w:t>
+        <w:t xml:space="preserve">2.8</w:t>
       </w:r>
       <w:r>
         <w:rPr>
@@ -1469,19 +1441,16 @@
         </w:tabs>
         <w:ind w:right="4"/>
         <w:jc w:val="both"/>
-        <w:rPr>
-          <w:highlight w:val="none"/>
-          <w:shd w:fill="DEE6EF" w:val="clear"/>
-        </w:rPr>
-      </w:pPr>
-      <w:r>
-        <w:rPr>
-          <w:rFonts w:ascii="Cambria" w:hAnsi="Cambria"/>
-          <w:b/>
-          <w:bCs/>
-          <w:sz w:val="22"/>
-          <w:szCs w:val="22"/>
-          <w:shd w:fill="DEE6EF" w:val="clear"/>
+        <w:rPr/>
+      </w:pPr>
+      <w:r>
+        <w:rPr>
+          <w:rFonts w:ascii="Cambria" w:hAnsi="Cambria"/>
+          <w:b/>
+          <w:bCs/>
+          <w:sz w:val="22"/>
+          <w:szCs w:val="22"/>
+          <w:shd w:fill="auto" w:val="clear"/>
         </w:rPr>
         <w:t xml:space="preserve">2.2 FORMA DE PAGO. </w:t>
       </w:r>
@@ -1490,7 +1459,7 @@
           <w:rFonts w:ascii="Cambria" w:hAnsi="Cambria"/>
           <w:sz w:val="22"/>
           <w:szCs w:val="22"/>
-          <w:shd w:fill="DEE6EF" w:val="clear"/>
+          <w:shd w:fill="auto" w:val="clear"/>
         </w:rPr>
         <w:t>Los pagos deberán realizarse en las fechas establecidas en el presente contrato, sin requerimiento previo ni puesta en mora, en el domicilio de</w:t>
       </w:r>
@@ -1501,7 +1470,7 @@
           <w:bCs/>
           <w:sz w:val="22"/>
           <w:szCs w:val="22"/>
-          <w:shd w:fill="DEE6EF" w:val="clear"/>
+          <w:shd w:fill="auto" w:val="clear"/>
         </w:rPr>
         <w:t xml:space="preserve"> LA PRIMERA PARTE</w:t>
       </w:r>
@@ -1510,7 +1479,7 @@
           <w:rFonts w:ascii="Cambria" w:hAnsi="Cambria"/>
           <w:sz w:val="22"/>
           <w:szCs w:val="22"/>
-          <w:shd w:fill="DEE6EF" w:val="clear"/>
+          <w:shd w:fill="auto" w:val="clear"/>
         </w:rPr>
         <w:t>, conforme a la siguiente modalidad:</w:t>
       </w:r>
@@ -1521,7 +1490,7 @@
           <w:bCs/>
           <w:sz w:val="22"/>
           <w:szCs w:val="22"/>
-          <w:shd w:fill="DEE6EF" w:val="clear"/>
+          <w:shd w:fill="auto" w:val="clear"/>
         </w:rPr>
         <w:t xml:space="preserve"> ONCE (</w:t>
       </w:r>
@@ -1531,89 +1500,47 @@
           <w:rFonts w:ascii="Cambria" w:hAnsi="Cambria"/>
           <w:sz w:val="22"/>
           <w:szCs w:val="22"/>
-          <w:shd w:fill="DEE6EF" w:val="clear"/>
-        </w:rPr>
-        <w:t xml:space="preserve">12</w:t>
-      </w:r>
-      <w:r>
-        <w:rPr>
-          <w:rFonts w:ascii="Cambria" w:hAnsi="Cambria"/>
-          <w:b/>
-          <w:bCs/>
-          <w:sz w:val="22"/>
-          <w:szCs w:val="22"/>
-          <w:shd w:fill="DEE6EF" w:val="clear"/>
-        </w:rPr>
-        <w:t>) cuotas fijas y consecutivas de CUATROCIENTOS CUARENTA DÓLARES ESTADOUNIDENSES (</w:t>
-      </w:r>
-      <w:r>
-        <w:rPr>
-          <w:rStyle w:val="Strong"/>
-          <w:rFonts w:ascii="Cambria" w:hAnsi="Cambria"/>
-          <w:sz w:val="22"/>
-          <w:szCs w:val="22"/>
-          <w:shd w:fill="DEE6EF" w:val="clear"/>
-        </w:rPr>
-        <w:t xml:space="preserve">USD 440.00</w:t>
-      </w:r>
-      <w:r>
-        <w:rPr>
-          <w:rFonts w:ascii="Cambria" w:hAnsi="Cambria"/>
-          <w:b/>
-          <w:bCs/>
-          <w:sz w:val="22"/>
-          <w:szCs w:val="22"/>
-          <w:shd w:fill="DEE6EF" w:val="clear"/>
-        </w:rPr>
-        <w:t>)</w:t>
-      </w:r>
-      <w:r>
-        <w:rPr>
-          <w:rFonts w:ascii="Cambria" w:hAnsi="Cambria"/>
-          <w:sz w:val="22"/>
-          <w:szCs w:val="22"/>
-          <w:shd w:fill="DEE6EF" w:val="clear"/>
-        </w:rPr>
-        <w:t>, o su equivalente en pesos dominicanos, y una última cuota de</w:t>
-      </w:r>
-      <w:r>
-        <w:rPr>
-          <w:rFonts w:ascii="Cambria" w:hAnsi="Cambria"/>
-          <w:b/>
-          <w:bCs/>
-          <w:sz w:val="22"/>
-          <w:szCs w:val="22"/>
-          <w:shd w:fill="DEE6EF" w:val="clear"/>
-        </w:rPr>
-        <w:t xml:space="preserve"> VEINTE MIL CUATROCIENTOS CUARENTA DÓLARES ESTADOUNIDENSES (</w:t>
-      </w:r>
-      <w:r>
-        <w:rPr>
-          <w:rStyle w:val="Strong"/>
-          <w:rFonts w:ascii="Cambria" w:hAnsi="Cambria"/>
-          <w:sz w:val="22"/>
-          <w:szCs w:val="22"/>
-          <w:shd w:fill="DEE6EF" w:val="clear"/>
-        </w:rPr>
-        <w:t xml:space="preserve">USD 20,440.00</w:t>
-      </w:r>
-      <w:r>
-        <w:rPr>
-          <w:rFonts w:ascii="Cambria" w:hAnsi="Cambria"/>
-          <w:b/>
-          <w:bCs/>
-          <w:sz w:val="22"/>
-          <w:szCs w:val="22"/>
-          <w:shd w:fill="DEE6EF" w:val="clear"/>
-        </w:rPr>
-        <w:t>)</w:t>
-      </w:r>
-      <w:r>
-        <w:rPr>
-          <w:rFonts w:ascii="Cambria" w:hAnsi="Cambria"/>
-          <w:sz w:val="22"/>
-          <w:szCs w:val="22"/>
-          <w:shd w:fill="DEE6EF" w:val="clear"/>
+          <w:shd w:fill="auto" w:val="clear"/>
+        </w:rPr>
+        <w:t xml:space="preserve">17</w:t>
+      </w:r>
+      <w:r>
+        <w:rPr>
+          <w:rFonts w:ascii="Cambria" w:hAnsi="Cambria"/>
+          <w:b/>
+          <w:bCs/>
+          <w:sz w:val="22"/>
+          <w:szCs w:val="22"/>
+          <w:shd w:fill="auto" w:val="clear"/>
+        </w:rPr>
+        <w:t xml:space="preserve">) cuotas fijas y consecutivas de MIL CUATROCIENTOS DÓLARES ESTADOUNIDENSES (USD 1,400.00)</w:t>
+      </w:r>
+      <w:r>
+        <w:rPr>
+          <w:rFonts w:ascii="Cambria" w:hAnsi="Cambria"/>
+          <w:sz w:val="22"/>
+          <w:szCs w:val="22"/>
+          <w:shd w:fill="auto" w:val="clear"/>
+        </w:rPr>
+        <w:t xml:space="preserve">, o su equivalente en pesos dominicanos, y una última cuota de</w:t>
+      </w:r>
+      <w:r>
+        <w:rPr>
+          <w:rFonts w:ascii="Cambria" w:hAnsi="Cambria"/>
+          <w:b/>
+          <w:bCs/>
+          <w:sz w:val="22"/>
+          <w:szCs w:val="22"/>
+          <w:shd w:fill="auto" w:val="clear"/>
+        </w:rPr>
+        <w:t xml:space="preserve"> SESENTA Y CINCO MIL QUINIENTOS VEINTE DÓLARES ESTADOUNIDENSES (USD 65,520.00)</w:t>
+      </w:r>
+      <w:r>
+        <w:rPr>
+          <w:rFonts w:ascii="Cambria" w:hAnsi="Cambria"/>
+          <w:sz w:val="22"/>
+          <w:szCs w:val="22"/>
+          <w:shd w:fill="auto" w:val="clear"/>
         </w:rPr>
         <w:t xml:space="preserve">, o su equivalente en pesos dominicanos. El primer pago se efectuará el día </w:t>
       </w:r>
@@ -1624,16 +1551,16 @@
           <w:bCs/>
           <w:sz w:val="22"/>
           <w:szCs w:val="22"/>
-          <w:shd w:fill="DEE6EF" w:val="clear"/>
-        </w:rPr>
-        <w:t>VEINTISÉIS (26) del mes de ABRIL de 2025</w:t>
-      </w:r>
-      <w:r>
-        <w:rPr>
-          <w:rFonts w:ascii="Cambria" w:hAnsi="Cambria"/>
-          <w:sz w:val="22"/>
-          <w:szCs w:val="22"/>
-          <w:shd w:fill="DEE6EF" w:val="clear"/>
+          <w:shd w:fill="auto" w:val="clear"/>
+        </w:rPr>
+        <w:t xml:space="preserve">TRECE (13) del mes de SEPTIEMBRE del año DOS MIL VEINTICINCO (2025)</w:t>
+      </w:r>
+      <w:r>
+        <w:rPr>
+          <w:rFonts w:ascii="Cambria" w:hAnsi="Cambria"/>
+          <w:sz w:val="22"/>
+          <w:szCs w:val="22"/>
+          <w:shd w:fill="auto" w:val="clear"/>
         </w:rPr>
         <w:t xml:space="preserve">, y el último el día </w:t>
       </w:r>
@@ -1644,16 +1571,16 @@
           <w:bCs/>
           <w:sz w:val="22"/>
           <w:szCs w:val="22"/>
-          <w:shd w:fill="DEE6EF" w:val="clear"/>
-        </w:rPr>
-        <w:t>VEINTISÉIS (26) del mes de MARZO de 2026</w:t>
-      </w:r>
-      <w:r>
-        <w:rPr>
-          <w:rFonts w:ascii="Cambria" w:hAnsi="Cambria"/>
-          <w:sz w:val="22"/>
-          <w:szCs w:val="22"/>
-          <w:shd w:fill="DEE6EF" w:val="clear"/>
+          <w:shd w:fill="auto" w:val="clear"/>
+        </w:rPr>
+        <w:t xml:space="preserve">TRECE (13) del mes de AGOSTO del año DOS MIL VEINTISÉIS (2026)</w:t>
+      </w:r>
+      <w:r>
+        <w:rPr>
+          <w:rFonts w:ascii="Cambria" w:hAnsi="Cambria"/>
+          <w:sz w:val="22"/>
+          <w:szCs w:val="22"/>
+          <w:shd w:fill="auto" w:val="clear"/>
         </w:rPr>
         <w:t>, sin necesidad de intimación alguna.</w:t>
       </w:r>
@@ -1910,7 +1837,7 @@
           <w:sz w:val="22"/>
           <w:szCs w:val="22"/>
         </w:rPr>
-        <w:t xml:space="preserve">0.2</w:t>
+        <w:t xml:space="preserve">0.18</w:t>
       </w:r>
       <w:r>
         <w:rPr>
@@ -2811,17 +2738,17 @@
         <w:jc w:val="both"/>
         <w:rPr>
           <w:highlight w:val="none"/>
-          <w:shd w:fill="DEE6EF" w:val="clear"/>
-        </w:rPr>
-      </w:pPr>
-      <w:r>
-        <w:rPr>
-          <w:rFonts w:ascii="Cambria" w:hAnsi="Cambria"/>
-          <w:b/>
-          <w:bCs/>
-          <w:sz w:val="22"/>
-          <w:szCs w:val="22"/>
-          <w:shd w:fill="DEE6EF" w:val="clear"/>
+          <w:shd w:fill="auto" w:val="clear"/>
+        </w:rPr>
+      </w:pPr>
+      <w:r>
+        <w:rPr>
+          <w:rFonts w:ascii="Cambria" w:hAnsi="Cambria"/>
+          <w:b/>
+          <w:bCs/>
+          <w:sz w:val="22"/>
+          <w:szCs w:val="22"/>
+          <w:shd w:fill="auto" w:val="clear"/>
         </w:rPr>
         <w:t>3.1 TERMINO DEL PRESTAMO</w:t>
       </w:r>
@@ -2830,7 +2757,7 @@
           <w:rFonts w:ascii="Cambria" w:hAnsi="Cambria"/>
           <w:sz w:val="22"/>
           <w:szCs w:val="22"/>
-          <w:shd w:fill="DEE6EF" w:val="clear"/>
+          <w:shd w:fill="auto" w:val="clear"/>
         </w:rPr>
         <w:t xml:space="preserve">: El préstamo convenido y otorgado mediante el presente contrato tendrá una duración de </w:t>
       </w:r>
@@ -2841,7 +2768,7 @@
           <w:bCs/>
           <w:sz w:val="22"/>
           <w:szCs w:val="22"/>
-          <w:shd w:fill="DEE6EF" w:val="clear"/>
+          <w:shd w:fill="auto" w:val="clear"/>
         </w:rPr>
         <w:t>UN (1) AÑO</w:t>
       </w:r>
@@ -2850,7 +2777,7 @@
           <w:rFonts w:ascii="Cambria" w:hAnsi="Cambria"/>
           <w:sz w:val="22"/>
           <w:szCs w:val="22"/>
-          <w:shd w:fill="DEE6EF" w:val="clear"/>
+          <w:shd w:fill="auto" w:val="clear"/>
         </w:rPr>
         <w:t xml:space="preserve">, venciendo de pleno derecho el día </w:t>
       </w:r>
@@ -2861,16 +2788,16 @@
           <w:bCs/>
           <w:sz w:val="22"/>
           <w:szCs w:val="22"/>
-          <w:shd w:fill="DEE6EF" w:val="clear"/>
-        </w:rPr>
-        <w:t>VEINTISÉIS (26) del mes de MARZO del año DOS MIL VEINTISÉIS (2026)</w:t>
-      </w:r>
-      <w:r>
-        <w:rPr>
-          <w:rFonts w:ascii="Cambria" w:hAnsi="Cambria"/>
-          <w:sz w:val="22"/>
-          <w:szCs w:val="22"/>
-          <w:shd w:fill="DEE6EF" w:val="clear"/>
+          <w:shd w:fill="auto" w:val="clear"/>
+        </w:rPr>
+        <w:t xml:space="preserve">TRECE (13) del mes de AGOSTO del año DOS MIL VEINTISÉIS (2026)</w:t>
+      </w:r>
+      <w:r>
+        <w:rPr>
+          <w:rFonts w:ascii="Cambria" w:hAnsi="Cambria"/>
+          <w:sz w:val="22"/>
+          <w:szCs w:val="22"/>
+          <w:shd w:fill="auto" w:val="clear"/>
         </w:rPr>
         <w:t xml:space="preserve">, sin necesidad de notificación judicial ni extrajudicial alguna. A la expiración de dicho plazo, </w:t>
       </w:r>
@@ -2881,7 +2808,7 @@
           <w:bCs/>
           <w:sz w:val="22"/>
           <w:szCs w:val="22"/>
-          <w:shd w:fill="DEE6EF" w:val="clear"/>
+          <w:shd w:fill="auto" w:val="clear"/>
         </w:rPr>
         <w:t>LA SEGUNDA PARTE</w:t>
       </w:r>
@@ -2890,7 +2817,7 @@
           <w:rFonts w:ascii="Cambria" w:hAnsi="Cambria"/>
           <w:sz w:val="22"/>
           <w:szCs w:val="22"/>
-          <w:shd w:fill="DEE6EF" w:val="clear"/>
+          <w:shd w:fill="auto" w:val="clear"/>
         </w:rPr>
         <w:t xml:space="preserve"> se obliga a pagar, sin requerimiento previo, la totalidad del saldo insoluto adeudado.</w:t>
       </w:r>
@@ -3038,17 +2965,17 @@
         <w:jc w:val="both"/>
         <w:rPr>
           <w:highlight w:val="none"/>
-          <w:shd w:fill="DEE6EF" w:val="clear"/>
-        </w:rPr>
-      </w:pPr>
-      <w:r>
-        <w:rPr>
-          <w:rFonts w:ascii="Cambria" w:hAnsi="Cambria"/>
-          <w:b/>
-          <w:bCs/>
-          <w:sz w:val="22"/>
-          <w:szCs w:val="22"/>
-          <w:shd w:fill="DEE6EF" w:val="clear"/>
+          <w:shd w:fill="auto" w:val="clear"/>
+        </w:rPr>
+      </w:pPr>
+      <w:r>
+        <w:rPr>
+          <w:rFonts w:ascii="Cambria" w:hAnsi="Cambria"/>
+          <w:b/>
+          <w:bCs/>
+          <w:sz w:val="22"/>
+          <w:szCs w:val="22"/>
+          <w:shd w:fill="auto" w:val="clear"/>
         </w:rPr>
         <w:t>3.3 PAGO ANTES DEL VENCIMIENTO. LA SEGUNDA PARTE</w:t>
       </w:r>
@@ -3057,7 +2984,7 @@
           <w:rFonts w:ascii="Cambria" w:hAnsi="Cambria"/>
           <w:sz w:val="22"/>
           <w:szCs w:val="22"/>
-          <w:shd w:fill="DEE6EF" w:val="clear"/>
+          <w:shd w:fill="auto" w:val="clear"/>
         </w:rPr>
         <w:t xml:space="preserve"> podrá, en cualquier momento previo al vencimiento del presente contrato, </w:t>
       </w:r>
@@ -3068,7 +2995,7 @@
           <w:bCs/>
           <w:sz w:val="22"/>
           <w:szCs w:val="22"/>
-          <w:shd w:fill="DEE6EF" w:val="clear"/>
+          <w:shd w:fill="auto" w:val="clear"/>
         </w:rPr>
         <w:t>saldar anticipadamente</w:t>
       </w:r>
@@ -3077,7 +3004,7 @@
           <w:rFonts w:ascii="Cambria" w:hAnsi="Cambria"/>
           <w:sz w:val="22"/>
           <w:szCs w:val="22"/>
-          <w:shd w:fill="DEE6EF" w:val="clear"/>
+          <w:shd w:fill="auto" w:val="clear"/>
         </w:rPr>
         <w:t xml:space="preserve"> </w:t>
       </w:r>
@@ -3088,7 +3015,7 @@
           <w:bCs/>
           <w:sz w:val="22"/>
           <w:szCs w:val="22"/>
-          <w:shd w:fill="DEE6EF" w:val="clear"/>
+          <w:shd w:fill="auto" w:val="clear"/>
         </w:rPr>
         <w:t>el total del capital adeudado o realizar abonos mínimos por la suma de DIEZ MIL DÓLARES ESTADOUNIDENSES (US$10,000.00)</w:t>
       </w:r>
@@ -3097,7 +3024,7 @@
           <w:rFonts w:ascii="Cambria" w:hAnsi="Cambria"/>
           <w:sz w:val="22"/>
           <w:szCs w:val="22"/>
-          <w:shd w:fill="DEE6EF" w:val="clear"/>
+          <w:shd w:fill="auto" w:val="clear"/>
         </w:rPr>
         <w:t>, o su equivalente en pesos dominicanos, sin penalidad ni cargos adicionales, siempre que en dicho momento se encuentren saldados los intereses, cargos, accesorios y cualquier otra suma generada hasta la fecha del pago total o parcial.</w:t>
       </w:r>
@@ -4050,7 +3977,7 @@
           <w:sz w:val="22"/>
           <w:szCs w:val="22"/>
         </w:rPr>
-        <w:t xml:space="preserve">Primer Rango</w:t>
+        <w:t>Primer Rango</w:t>
       </w:r>
       <w:r>
         <w:rPr>
@@ -4085,15 +4012,13 @@
         <w:ind w:left="851" w:right="855"/>
         <w:jc w:val="both"/>
         <w:rPr>
-          <w:color w:val="000000"/>
-          <w:shd w:fill="auto" w:val="clear"/>
-        </w:rPr>
-      </w:pPr>
-      <w:bookmarkStart w:id="1" w:name="_Hlk188803827"/>
-      <w:bookmarkEnd w:id="1"/>
-      <w:r>
-        <w:rPr>
-          <w:rFonts w:ascii="Cambria" w:hAnsi="Cambria"/>
+          <w:b/>
+          <w:bCs/>
+        </w:rPr>
+      </w:pPr>
+      <w:r>
+        <w:rPr>
+          <w:rFonts w:cs="Aptos" w:ascii="Cambria" w:hAnsi="Cambria"/>
           <w:b/>
           <w:bCs/>
           <w:i/>
@@ -4103,11 +4028,11 @@
           <w:szCs w:val="22"/>
           <w:shd w:fill="auto" w:val="clear"/>
         </w:rPr>
-        <w:t xml:space="preserve">Inmueble identificado como 405358987261, que tiene una superficie de </w:t>
-      </w:r>
-      <w:r>
-        <w:rPr>
-          <w:rFonts w:ascii="Cambria" w:hAnsi="Cambria"/>
+        <w:t>“</w:t>
+      </w:r>
+      <w:r>
+        <w:rPr>
+          <w:rFonts w:cs="Aptos" w:ascii="Cambria" w:hAnsi="Cambria"/>
           <w:b/>
           <w:bCs/>
           <w:i/>
@@ -4117,11 +4042,183 @@
           <w:szCs w:val="22"/>
           <w:shd w:fill="auto" w:val="clear"/>
         </w:rPr>
-        <w:t xml:space="preserve">754.72</w:t>
-      </w:r>
-      <w:r>
-        <w:rPr>
-          <w:rFonts w:ascii="Cambria" w:hAnsi="Cambria"/>
+        <w:t xml:space="preserve">UN INMUEBLE IDENTIFICADO COMO 4053688081360, QUE TIENE UNA SUPERFICIE DE 950.25 METROS CUADRADOS, CON ÁREA CUBIERTA DE 650.50 METROS CUADRADOS, MATRÍCULA NO.7000678901, UBICADO EN SANTIAGO, SANTIAGO”</w:t>
+      </w:r>
+    </w:p>
+    <w:p>
+      <w:pPr>
+        <w:pStyle w:val="BodyTextIndent"/>
+        <w:ind w:left="0" w:right="4"/>
+        <w:rPr>
+          <w:rFonts w:ascii="Cambria" w:hAnsi="Cambria" w:cs="Times New Roman"/>
+          <w:b/>
+          <w:i/>
+          <w:i/>
+          <w:iCs/>
+          <w:sz w:val="22"/>
+          <w:szCs w:val="22"/>
+        </w:rPr>
+      </w:pPr>
+      <w:r>
+        <w:rPr>
+          <w:rFonts w:cs="Times New Roman" w:ascii="Cambria" w:hAnsi="Cambria"/>
+          <w:b/>
+          <w:i/>
+          <w:iCs/>
+          <w:sz w:val="22"/>
+          <w:szCs w:val="22"/>
+        </w:rPr>
+      </w:r>
+      <w:bookmarkStart w:id="1" w:name="_Hlk188803827_Copy_1"/>
+      <w:bookmarkStart w:id="2" w:name="_Hlk188803827_Copy_1"/>
+      <w:bookmarkEnd w:id="2"/>
+    </w:p>
+    <w:p>
+      <w:pPr>
+        <w:pStyle w:val="BodyTextIndent"/>
+        <w:ind w:left="0" w:right="4"/>
+        <w:rPr>
+          <w:rFonts w:ascii="Cambria" w:hAnsi="Cambria" w:cs="Times New Roman"/>
+          <w:sz w:val="22"/>
+          <w:szCs w:val="22"/>
+          <w:lang w:val="es-ES_tradnl"/>
+        </w:rPr>
+      </w:pPr>
+      <w:r>
+        <w:rPr>
+          <w:rFonts w:cs="Times New Roman" w:ascii="Cambria" w:hAnsi="Cambria"/>
+          <w:b/>
+          <w:bCs/>
+          <w:sz w:val="22"/>
+          <w:szCs w:val="22"/>
+        </w:rPr>
+        <w:t>5.2 ALCANCE DE LA(S) GARANTIA(S).</w:t>
+      </w:r>
+      <w:r>
+        <w:rPr>
+          <w:rFonts w:cs="Times New Roman" w:ascii="Cambria" w:hAnsi="Cambria"/>
+          <w:sz w:val="22"/>
+          <w:szCs w:val="22"/>
+        </w:rPr>
+        <w:t xml:space="preserve"> La(s) garantía(s) otorgada(s) incluye(n) todo </w:t>
+      </w:r>
+      <w:r>
+        <w:rPr>
+          <w:rFonts w:cs="Times New Roman" w:ascii="Cambria" w:hAnsi="Cambria"/>
+          <w:sz w:val="22"/>
+          <w:szCs w:val="22"/>
+          <w:lang w:val="es-ES_tradnl"/>
+        </w:rPr>
+        <w:t>lo plantado o adherido al suelo, muros, techos, anexidades, dependencias, mejoras actualmente existentes, así como las mejoras que en lo sucesivo se construyan, hagan o edifiquen en dichas propiedades por el o los actuales dueños, sus herederos o cesionarios. Además, todos los inmuebles por destino quedan hipotecados, así como los que en el futuro fueren incorporados al Inmueble.</w:t>
+      </w:r>
+    </w:p>
+    <w:p>
+      <w:pPr>
+        <w:pStyle w:val="BodyTextIndent"/>
+        <w:ind w:left="0" w:right="4"/>
+        <w:rPr>
+          <w:rFonts w:ascii="Cambria" w:hAnsi="Cambria" w:cs="Times New Roman"/>
+          <w:sz w:val="22"/>
+          <w:szCs w:val="22"/>
+          <w:lang w:val="es-ES_tradnl"/>
+        </w:rPr>
+      </w:pPr>
+      <w:r>
+        <w:rPr>
+          <w:rFonts w:cs="Times New Roman" w:ascii="Cambria" w:hAnsi="Cambria"/>
+          <w:sz w:val="22"/>
+          <w:szCs w:val="22"/>
+          <w:lang w:val="es-ES_tradnl"/>
+        </w:rPr>
+      </w:r>
+    </w:p>
+    <w:p>
+      <w:pPr>
+        <w:pStyle w:val="BodyTextIndent"/>
+        <w:ind w:left="0" w:right="4"/>
+        <w:rPr>
+          <w:highlight w:val="none"/>
+          <w:shd w:fill="auto" w:val="clear"/>
+        </w:rPr>
+      </w:pPr>
+      <w:r>
+        <w:rPr>
+          <w:rFonts w:cs="Times New Roman" w:ascii="Cambria" w:hAnsi="Cambria"/>
+          <w:b/>
+          <w:bCs/>
+          <w:sz w:val="22"/>
+          <w:szCs w:val="22"/>
+          <w:shd w:fill="auto" w:val="clear"/>
+        </w:rPr>
+        <w:t>5.3 JUSTIFICACION DEL DERECHO DE PROPIEDAD.</w:t>
+      </w:r>
+      <w:r>
+        <w:rPr>
+          <w:rFonts w:cs="Times New Roman" w:ascii="Cambria" w:hAnsi="Cambria"/>
+          <w:sz w:val="22"/>
+          <w:szCs w:val="22"/>
+          <w:shd w:fill="auto" w:val="clear"/>
+          <w:lang w:val="es-ES_tradnl"/>
+        </w:rPr>
+        <w:t xml:space="preserve"> </w:t>
+      </w:r>
+      <w:r>
+        <w:rPr>
+          <w:rFonts w:cs="Times New Roman" w:ascii="Cambria" w:hAnsi="Cambria"/>
+          <w:b/>
+          <w:bCs/>
+          <w:sz w:val="22"/>
+          <w:szCs w:val="22"/>
+          <w:shd w:fill="auto" w:val="clear"/>
+        </w:rPr>
+        <w:t>LA SEGUNDA PARTE</w:t>
+      </w:r>
+      <w:r>
+        <w:rPr>
+          <w:rFonts w:cs="Times New Roman" w:ascii="Cambria" w:hAnsi="Cambria"/>
+          <w:b/>
+          <w:bCs/>
+          <w:sz w:val="22"/>
+          <w:szCs w:val="22"/>
+          <w:shd w:fill="auto" w:val="clear"/>
+          <w:lang w:val="es-ES_tradnl"/>
+        </w:rPr>
+        <w:t xml:space="preserve"> </w:t>
+      </w:r>
+      <w:r>
+        <w:rPr>
+          <w:rFonts w:cs="Times New Roman" w:ascii="Cambria" w:hAnsi="Cambria"/>
+          <w:sz w:val="22"/>
+          <w:szCs w:val="22"/>
+          <w:shd w:fill="auto" w:val="clear"/>
+          <w:lang w:val="es-ES_tradnl"/>
+        </w:rPr>
+        <w:t>justifica su derecho de propiedad sobre el (los) Inmueble(s) precedentemente mencionado(s), mediante</w:t>
+      </w:r>
+      <w:r>
+        <w:rPr>
+          <w:rFonts w:eastAsia="Cambria" w:cs="Times New Roman" w:ascii="Cambria" w:hAnsi="Cambria"/>
+          <w:sz w:val="22"/>
+          <w:szCs w:val="22"/>
+          <w:shd w:fill="auto" w:val="clear"/>
+          <w:lang w:val="es-ES_tradnl"/>
+        </w:rPr>
+        <w:t xml:space="preserve"> el (los) Certificado(s) de Título Matricula(s) No(s)</w:t>
+      </w:r>
+      <w:r>
+        <w:rPr>
+          <w:rFonts w:cs="Times New Roman" w:ascii="Cambria" w:hAnsi="Cambria"/>
+          <w:b/>
+          <w:sz w:val="22"/>
+          <w:szCs w:val="22"/>
+          <w:shd w:fill="auto" w:val="clear"/>
+          <w:lang w:val="es-ES_tradnl"/>
+        </w:rPr>
+        <w:t xml:space="preserve"> </w:t>
+      </w:r>
+      <w:r>
+        <w:rPr>
+          <w:rFonts w:cs="Times New Roman" w:ascii="Cambria" w:hAnsi="Cambria"/>
           <w:b/>
           <w:bCs/>
           <w:i/>
@@ -4130,235 +4227,9 @@
           <w:sz w:val="22"/>
           <w:szCs w:val="22"/>
           <w:shd w:fill="auto" w:val="clear"/>
-        </w:rPr>
-        <w:t xml:space="preserve"> metros cuadrados, matrícula No. </w:t>
-      </w:r>
-      <w:r>
-        <w:rPr>
-          <w:rFonts w:ascii="Cambria" w:hAnsi="Cambria"/>
-          <w:b/>
-          <w:bCs/>
-          <w:i/>
-          <w:iCs/>
-          <w:color w:val="000000"/>
-          <w:sz w:val="22"/>
-          <w:szCs w:val="22"/>
-          <w:shd w:fill="auto" w:val="clear"/>
-        </w:rPr>
-        <w:t xml:space="preserve">4000382998</w:t>
-      </w:r>
-      <w:r>
-        <w:rPr>
-          <w:rFonts w:ascii="Cambria" w:hAnsi="Cambria"/>
-          <w:b/>
-          <w:bCs/>
-          <w:i/>
-          <w:iCs/>
-          <w:color w:val="000000"/>
-          <w:sz w:val="22"/>
-          <w:szCs w:val="22"/>
-          <w:shd w:fill="auto" w:val="clear"/>
-        </w:rPr>
-        <w:t>, ubicado en San Pedro de Macorís, San Pedro de Macorís</w:t>
-      </w:r>
-      <w:r>
-        <w:rPr>
-          <w:rFonts w:cs="Aptos" w:ascii="Cambria" w:hAnsi="Cambria"/>
-          <w:i/>
-          <w:iCs/>
-          <w:color w:val="000000"/>
-          <w:sz w:val="22"/>
-          <w:szCs w:val="22"/>
-          <w:shd w:fill="auto" w:val="clear"/>
-        </w:rPr>
-        <w:t>.</w:t>
-      </w:r>
-    </w:p>
-    <w:p>
-      <w:pPr>
-        <w:pStyle w:val="BodyTextIndent"/>
-        <w:ind w:left="0" w:right="4"/>
-        <w:rPr>
-          <w:rFonts w:ascii="Cambria" w:hAnsi="Cambria" w:cs="Times New Roman"/>
-          <w:b/>
-          <w:i/>
-          <w:i/>
-          <w:iCs/>
-          <w:sz w:val="22"/>
-          <w:szCs w:val="22"/>
-        </w:rPr>
-      </w:pPr>
-      <w:r>
-        <w:rPr>
-          <w:rFonts w:cs="Times New Roman" w:ascii="Cambria" w:hAnsi="Cambria"/>
-          <w:b/>
-          <w:i/>
-          <w:iCs/>
-          <w:sz w:val="22"/>
-          <w:szCs w:val="22"/>
-        </w:rPr>
-      </w:r>
-      <w:bookmarkStart w:id="2" w:name="_Hlk188803827_Copy_1"/>
-      <w:bookmarkStart w:id="3" w:name="_Hlk188803827_Copy_1"/>
-      <w:bookmarkEnd w:id="3"/>
-    </w:p>
-    <w:p>
-      <w:pPr>
-        <w:pStyle w:val="BodyTextIndent"/>
-        <w:ind w:left="0" w:right="4"/>
-        <w:rPr>
-          <w:rFonts w:ascii="Cambria" w:hAnsi="Cambria" w:cs="Times New Roman"/>
-          <w:sz w:val="22"/>
-          <w:szCs w:val="22"/>
-          <w:lang w:val="es-ES_tradnl"/>
-        </w:rPr>
-      </w:pPr>
-      <w:r>
-        <w:rPr>
-          <w:rFonts w:cs="Times New Roman" w:ascii="Cambria" w:hAnsi="Cambria"/>
-          <w:b/>
-          <w:bCs/>
-          <w:sz w:val="22"/>
-          <w:szCs w:val="22"/>
-        </w:rPr>
-        <w:t>5.2 ALCANCE DE LA(S) GARANTIA(S).</w:t>
-      </w:r>
-      <w:r>
-        <w:rPr>
-          <w:rFonts w:cs="Times New Roman" w:ascii="Cambria" w:hAnsi="Cambria"/>
-          <w:sz w:val="22"/>
-          <w:szCs w:val="22"/>
-        </w:rPr>
-        <w:t xml:space="preserve"> La(s) garantía(s) otorgada(s) incluye(n) todo </w:t>
-      </w:r>
-      <w:r>
-        <w:rPr>
-          <w:rFonts w:cs="Times New Roman" w:ascii="Cambria" w:hAnsi="Cambria"/>
-          <w:sz w:val="22"/>
-          <w:szCs w:val="22"/>
-          <w:lang w:val="es-ES_tradnl"/>
-        </w:rPr>
-        <w:t>lo plantado o adherido al suelo, muros, techos, anexidades, dependencias, mejoras actualmente existentes, así como las mejoras que en lo sucesivo se construyan, hagan o edifiquen en dichas propiedades por el o los actuales dueños, sus herederos o cesionarios. Además, todos los inmuebles por destino quedan hipotecados, así como los que en el futuro fueren incorporados al Inmueble.</w:t>
-      </w:r>
-    </w:p>
-    <w:p>
-      <w:pPr>
-        <w:pStyle w:val="BodyTextIndent"/>
-        <w:ind w:left="0" w:right="4"/>
-        <w:rPr>
-          <w:rFonts w:ascii="Cambria" w:hAnsi="Cambria" w:cs="Times New Roman"/>
-          <w:sz w:val="22"/>
-          <w:szCs w:val="22"/>
-          <w:lang w:val="es-ES_tradnl"/>
-        </w:rPr>
-      </w:pPr>
-      <w:r>
-        <w:rPr>
-          <w:rFonts w:cs="Times New Roman" w:ascii="Cambria" w:hAnsi="Cambria"/>
-          <w:sz w:val="22"/>
-          <w:szCs w:val="22"/>
-          <w:lang w:val="es-ES_tradnl"/>
-        </w:rPr>
-      </w:r>
-    </w:p>
-    <w:p>
-      <w:pPr>
-        <w:pStyle w:val="BodyTextIndent"/>
-        <w:ind w:left="0" w:right="4"/>
-        <w:rPr>
-          <w:highlight w:val="none"/>
-          <w:shd w:fill="auto" w:val="clear"/>
-        </w:rPr>
-      </w:pPr>
-      <w:r>
-        <w:rPr>
-          <w:rFonts w:cs="Times New Roman" w:ascii="Cambria" w:hAnsi="Cambria"/>
-          <w:b/>
-          <w:bCs/>
-          <w:sz w:val="22"/>
-          <w:szCs w:val="22"/>
-          <w:shd w:fill="auto" w:val="clear"/>
-        </w:rPr>
-        <w:t>5.3 JUSTIFICACION DEL DERECHO DE PROPIEDAD.</w:t>
-      </w:r>
-      <w:r>
-        <w:rPr>
-          <w:rFonts w:cs="Times New Roman" w:ascii="Cambria" w:hAnsi="Cambria"/>
-          <w:sz w:val="22"/>
-          <w:szCs w:val="22"/>
-          <w:shd w:fill="auto" w:val="clear"/>
-          <w:lang w:val="es-ES_tradnl"/>
-        </w:rPr>
-        <w:t xml:space="preserve"> </w:t>
-      </w:r>
-      <w:r>
-        <w:rPr>
-          <w:rFonts w:cs="Times New Roman" w:ascii="Cambria" w:hAnsi="Cambria"/>
-          <w:b/>
-          <w:bCs/>
-          <w:sz w:val="22"/>
-          <w:szCs w:val="22"/>
-          <w:shd w:fill="auto" w:val="clear"/>
-        </w:rPr>
-        <w:t>LA SEGUNDA PARTE</w:t>
-      </w:r>
-      <w:r>
-        <w:rPr>
-          <w:rFonts w:cs="Times New Roman" w:ascii="Cambria" w:hAnsi="Cambria"/>
-          <w:b/>
-          <w:bCs/>
-          <w:sz w:val="22"/>
-          <w:szCs w:val="22"/>
-          <w:shd w:fill="auto" w:val="clear"/>
-          <w:lang w:val="es-ES_tradnl"/>
-        </w:rPr>
-        <w:t xml:space="preserve"> </w:t>
-      </w:r>
-      <w:r>
-        <w:rPr>
-          <w:rFonts w:cs="Times New Roman" w:ascii="Cambria" w:hAnsi="Cambria"/>
-          <w:sz w:val="22"/>
-          <w:szCs w:val="22"/>
-          <w:shd w:fill="auto" w:val="clear"/>
-          <w:lang w:val="es-ES_tradnl"/>
-        </w:rPr>
-        <w:t>justifica su derecho de propiedad sobre el (los) Inmueble(s) precedentemente mencionado(s), mediante</w:t>
-      </w:r>
-      <w:r>
-        <w:rPr>
-          <w:rFonts w:eastAsia="Cambria" w:cs="Times New Roman" w:ascii="Cambria" w:hAnsi="Cambria"/>
-          <w:sz w:val="22"/>
-          <w:szCs w:val="22"/>
-          <w:shd w:fill="auto" w:val="clear"/>
-          <w:lang w:val="es-ES_tradnl"/>
-        </w:rPr>
-        <w:t xml:space="preserve"> el (los) Certificado(s) de Título Matricula(s) No(s)</w:t>
-      </w:r>
-      <w:r>
-        <w:rPr>
-          <w:rFonts w:cs="Times New Roman" w:ascii="Cambria" w:hAnsi="Cambria"/>
-          <w:b/>
-          <w:sz w:val="22"/>
-          <w:szCs w:val="22"/>
-          <w:shd w:fill="auto" w:val="clear"/>
-          <w:lang w:val="es-ES_tradnl"/>
-        </w:rPr>
-        <w:t xml:space="preserve"> </w:t>
-      </w:r>
-      <w:r>
-        <w:rPr>
-          <w:rFonts w:cs="Times New Roman" w:ascii="Cambria" w:hAnsi="Cambria"/>
-          <w:b/>
-          <w:bCs/>
-          <w:i/>
-          <w:iCs/>
-          <w:color w:val="000000"/>
-          <w:sz w:val="22"/>
-          <w:szCs w:val="22"/>
-          <w:shd w:fill="auto" w:val="clear"/>
-          <w:lang w:val="es-ES_tradnl"/>
-        </w:rPr>
-        <w:t xml:space="preserve">4000382998</w:t>
+          <w:lang w:val="es-ES_tradnl"/>
+        </w:rPr>
+        <w:t xml:space="preserve">7000678901</w:t>
       </w:r>
       <w:r>
         <w:rPr>
@@ -6069,7 +5940,7 @@
           <w:u w:val="single"/>
           <w:shd w:fill="auto" w:val="clear"/>
         </w:rPr>
-        <w:t xml:space="preserve">SOLTERO</w:t>
+        <w:t xml:space="preserve"/>
       </w:r>
       <w:r>
         <w:rPr>
@@ -6858,132 +6729,28 @@
     <w:p>
       <w:pPr>
         <w:pStyle w:val="Normal"/>
-        <w:jc w:val="both"/>
-        <w:rPr>
-          <w:rFonts w:cstheme="minorHAnsi"/>
+        <w:ind w:right="4"/>
+        <w:jc w:val="both"/>
+        <w:rPr>
+          <w:rFonts w:ascii="Cambria" w:hAnsi="Cambria"/>
+          <w:b/>
+          <w:sz w:val="22"/>
+          <w:szCs w:val="22"/>
           <w:highlight w:val="none"/>
           <w:shd w:fill="auto" w:val="clear"/>
-        </w:rPr>
-      </w:pPr>
-      <w:r>
-        <w:rPr>
-          <w:rFonts w:cs="Aptos" w:cstheme="minorHAnsi" w:ascii="Cambria" w:hAnsi="Cambria"/>
-          <w:b/>
-          <w:bCs/>
-          <w:sz w:val="22"/>
-          <w:szCs w:val="22"/>
-          <w:shd w:fill="auto" w:val="clear"/>
-        </w:rPr>
-        <w:t xml:space="preserve">8.3 INTERVENCIÓN DE TESTIGO.- </w:t>
-      </w:r>
-      <w:r>
-        <w:rPr>
-          <w:rFonts w:cs="Aptos" w:cstheme="minorHAnsi" w:ascii="Cambria" w:hAnsi="Cambria"/>
-          <w:sz w:val="22"/>
-          <w:szCs w:val="22"/>
-          <w:shd w:fill="auto" w:val="clear"/>
-        </w:rPr>
-        <w:t xml:space="preserve">A los fines de dar fuerza probatoria y respaldo a las declaraciones juradas contenidas en este contrato, comparece como </w:t>
-      </w:r>
-      <w:r>
-        <w:rPr>
-          <w:rFonts w:cs="Aptos" w:cstheme="minorHAnsi" w:ascii="Cambria" w:hAnsi="Cambria"/>
-          <w:b/>
-          <w:bCs/>
-          <w:sz w:val="22"/>
-          <w:szCs w:val="22"/>
-          <w:shd w:fill="auto" w:val="clear"/>
-        </w:rPr>
-        <w:t>TESTIGO</w:t>
-      </w:r>
-      <w:r>
-        <w:rPr>
-          <w:rFonts w:cs="Aptos" w:cstheme="minorHAnsi" w:ascii="Cambria" w:hAnsi="Cambria"/>
-          <w:sz w:val="22"/>
-          <w:szCs w:val="22"/>
-          <w:shd w:fill="auto" w:val="clear"/>
-        </w:rPr>
-        <w:t xml:space="preserve"> el(la) señor(a) </w:t>
-      </w:r>
-      <w:r>
-        <w:rPr>
-          <w:rFonts w:cs="Aptos" w:cstheme="minorHAnsi" w:ascii="Cambria" w:hAnsi="Cambria"/>
-          <w:b/>
-          <w:bCs/>
-          <w:sz w:val="22"/>
-          <w:szCs w:val="22"/>
-          <w:shd w:fill="auto" w:val="clear"/>
-        </w:rPr>
-        <w:t xml:space="preserve">MAXIMILIANO JUNIOR  REYES</w:t>
-      </w:r>
-      <w:r>
-        <w:rPr>
-          <w:rFonts w:cs="Aptos" w:cstheme="minorHAnsi" w:ascii="Cambria" w:hAnsi="Cambria"/>
-          <w:sz w:val="22"/>
-          <w:szCs w:val="22"/>
-          <w:shd w:fill="auto" w:val="clear"/>
-        </w:rPr>
-        <w:t xml:space="preserve">, mayor de edad, portador(a) de la cédula de identidad y electoral No. 402-0019871-7, domiciliado(a) en ANGULO GURIDI CASA 13, quien declara haber estado presente al momento de la firma del presente contrato, así como en la emisión de las declaraciones juradas precedentes. El(la) testigo manifiesta que </w:t>
-      </w:r>
-      <w:r>
-        <w:rPr>
-          <w:rFonts w:cs="Aptos" w:cstheme="minorHAnsi" w:ascii="Cambria" w:hAnsi="Cambria"/>
-          <w:b/>
-          <w:bCs/>
-          <w:sz w:val="22"/>
-          <w:szCs w:val="22"/>
-          <w:shd w:fill="auto" w:val="clear"/>
-        </w:rPr>
-        <w:t>leyó íntegramente el contenido del presente contrato, comprendió su alcance legal y aceptó su responsabilidad como testigo</w:t>
-      </w:r>
-      <w:r>
-        <w:rPr>
-          <w:rFonts w:cs="Aptos" w:cstheme="minorHAnsi" w:ascii="Cambria" w:hAnsi="Cambria"/>
-          <w:sz w:val="22"/>
-          <w:szCs w:val="22"/>
-          <w:shd w:fill="auto" w:val="clear"/>
-        </w:rPr>
-        <w:t xml:space="preserve"> de buena fe. Asimismo, declara que fue debidamente advertido(a) de que </w:t>
-      </w:r>
-      <w:r>
-        <w:rPr>
-          <w:rFonts w:cs="Aptos" w:cstheme="minorHAnsi" w:ascii="Cambria" w:hAnsi="Cambria"/>
-          <w:b/>
-          <w:bCs/>
-          <w:sz w:val="22"/>
-          <w:szCs w:val="22"/>
-          <w:shd w:fill="auto" w:val="clear"/>
-        </w:rPr>
-        <w:t>la falsedad en declaraciones juradas constituye un delito penal sancionado con penas privativas de libertad</w:t>
-      </w:r>
-      <w:r>
-        <w:rPr>
-          <w:rFonts w:cs="Aptos" w:cstheme="minorHAnsi" w:ascii="Cambria" w:hAnsi="Cambria"/>
-          <w:sz w:val="22"/>
-          <w:szCs w:val="22"/>
-          <w:shd w:fill="auto" w:val="clear"/>
-        </w:rPr>
-        <w:t xml:space="preserve">, de conformidad con la legislación vigente. El(la) testigo firma conjuntamente con </w:t>
-      </w:r>
-      <w:r>
-        <w:rPr>
-          <w:rFonts w:cs="Aptos" w:cstheme="minorHAnsi" w:ascii="Cambria" w:hAnsi="Cambria"/>
-          <w:b/>
-          <w:bCs/>
-          <w:sz w:val="22"/>
-          <w:szCs w:val="22"/>
-          <w:shd w:fill="auto" w:val="clear"/>
-        </w:rPr>
-        <w:t>LAS PARTES</w:t>
-      </w:r>
-      <w:r>
-        <w:rPr>
-          <w:rFonts w:cs="Aptos" w:cstheme="minorHAnsi" w:ascii="Cambria" w:hAnsi="Cambria"/>
-          <w:sz w:val="22"/>
-          <w:szCs w:val="22"/>
-          <w:shd w:fill="auto" w:val="clear"/>
-        </w:rPr>
-        <w:t>, dejando constancia expresa de su intervención, lectura, comprensión y aceptación, así como de haber presenciado la emisión voluntaria de las declaraciones juradas, en presencia del Notario Público actuante.</w:t>
+          <w:lang w:val="es-ES_tradnl"/>
+        </w:rPr>
+      </w:pPr>
+      <w:r>
+        <w:rPr>
+          <w:rFonts w:ascii="Cambria" w:hAnsi="Cambria"/>
+          <w:b/>
+          <w:sz w:val="22"/>
+          <w:szCs w:val="22"/>
+          <w:shd w:fill="auto" w:val="clear"/>
+          <w:lang w:val="es-ES_tradnl"/>
+        </w:rPr>
+        <w:t xml:space="preserve"/>
       </w:r>
     </w:p>
     <w:p>
@@ -8851,7 +8618,7 @@
           <w:sz w:val="22"/>
           <w:szCs w:val="22"/>
         </w:rPr>
-        <w:t>Toda notificación, comunicación o requerimiento relacionado con el presente contrato se considerará válidamente realizado si se efectúa por escrito y es entregado mediante cualquier medio reconocido por la legislación vigente y la jurisprudencia, incluyendo, sin limitarse a: acto de alguacil, los correos electrónicos suministrados en el presente contrato, mensajes de texto (SMS), o aplicaciones de mensajería instantánea vinculadas a los números de teléfono suministrados en este contrato. Las partes acuerdan que dichos medios serán plenamente válidos y eficaces para todos los fines legales y contractuales, incluyendo —pero no limitándose a— comunicaciones, intimaciones de mora, requerimientos de pago, notificaciones de cesión de crédito, ejecución de garantías, y cualquier otra comunicación derivada o relacionada con el presente contrato.</w:t>
+        <w:t>Toda notificación, comunicación o requerimiento relacionado con el presente contrato se considerará válidamente realizado si se efectúa por escrito y es entregado mediante cualquier medio reconocido por la legislaciónscree vigente y la jurisprudencia, incluyendo, sin limitarse a: acto de alguacil, los correos electrónicos suministrados en el presente contrato, mensajes de texto (SMS), o aplicaciones de mensajería instantánea vinculadas a los números de teléfono suministrados en este contrato. Las partes acuerdan que dichos medios serán plenamente válidos y eficaces para todos los fines legales y contractuales, incluyendo —pero no limitándose a— comunicaciones, intimaciones de mora, requerimientos de pago, notificaciones de cesión de crédito, ejecución de garantías, y cualquier otra comunicación derivada o relacionada con el presente contrato.</w:t>
       </w:r>
     </w:p>
     <w:p>
@@ -8886,17 +8653,17 @@
         <w:jc w:val="both"/>
         <w:rPr>
           <w:highlight w:val="none"/>
-          <w:shd w:fill="DEE6EF" w:val="clear"/>
-        </w:rPr>
-      </w:pPr>
-      <w:r>
-        <w:rPr>
-          <w:rFonts w:ascii="Cambria" w:hAnsi="Cambria"/>
-          <w:b/>
-          <w:bCs/>
-          <w:sz w:val="22"/>
-          <w:szCs w:val="22"/>
-          <w:shd w:fill="DEE6EF" w:val="clear"/>
+          <w:shd w:fill="auto" w:val="clear"/>
+        </w:rPr>
+      </w:pPr>
+      <w:r>
+        <w:rPr>
+          <w:rFonts w:ascii="Cambria" w:hAnsi="Cambria"/>
+          <w:b/>
+          <w:bCs/>
+          <w:sz w:val="22"/>
+          <w:szCs w:val="22"/>
+          <w:shd w:fill="auto" w:val="clear"/>
           <w:lang w:val="es-ES_tradnl"/>
         </w:rPr>
         <w:t>HECHO Y FIRMADO</w:t>
@@ -8906,7 +8673,7 @@
           <w:rFonts w:ascii="Cambria" w:hAnsi="Cambria"/>
           <w:sz w:val="22"/>
           <w:szCs w:val="22"/>
-          <w:shd w:fill="DEE6EF" w:val="clear"/>
+          <w:shd w:fill="auto" w:val="clear"/>
           <w:lang w:val="es-ES_tradnl"/>
         </w:rPr>
         <w:t xml:space="preserve"> en Tres (03) originales de un mismo tenor y efecto, uno para cada una de las partes y el otro para ser depositado en las Oficinas del Registrador de Títulos correspondiente. En la ciudad, municipio y provincia de </w:t>
@@ -8917,7 +8684,7 @@
           <w:b/>
           <w:sz w:val="22"/>
           <w:szCs w:val="22"/>
-          <w:shd w:fill="DEE6EF" w:val="clear"/>
+          <w:shd w:fill="auto" w:val="clear"/>
           <w:lang w:val="es-ES_tradnl"/>
         </w:rPr>
         <w:t>San Pedro de Macorís</w:t>
@@ -8927,7 +8694,7 @@
           <w:rFonts w:ascii="Cambria" w:hAnsi="Cambria"/>
           <w:sz w:val="22"/>
           <w:szCs w:val="22"/>
-          <w:shd w:fill="DEE6EF" w:val="clear"/>
+          <w:shd w:fill="auto" w:val="clear"/>
           <w:lang w:val="es-ES_tradnl"/>
         </w:rPr>
         <w:t xml:space="preserve">, </w:t>
@@ -8938,7 +8705,7 @@
           <w:b/>
           <w:sz w:val="22"/>
           <w:szCs w:val="22"/>
-          <w:shd w:fill="DEE6EF" w:val="clear"/>
+          <w:shd w:fill="auto" w:val="clear"/>
           <w:lang w:val="es-ES_tradnl"/>
         </w:rPr>
         <w:t>República Dominicana,</w:t>
@@ -8948,7 +8715,7 @@
           <w:rFonts w:ascii="Cambria" w:hAnsi="Cambria"/>
           <w:sz w:val="22"/>
           <w:szCs w:val="22"/>
-          <w:shd w:fill="DEE6EF" w:val="clear"/>
+          <w:shd w:fill="auto" w:val="clear"/>
           <w:lang w:val="es-ES_tradnl"/>
         </w:rPr>
         <w:t xml:space="preserve"> a los </w:t>
@@ -8957,91 +8724,81 @@
         <w:rPr>
           <w:rFonts w:ascii="Cambria" w:hAnsi="Cambria"/>
           <w:b/>
-          <w:sz w:val="22"/>
-          <w:szCs w:val="22"/>
-          <w:shd w:fill="DEE6EF" w:val="clear"/>
-        </w:rPr>
-        <w:t>VEINTISEIS (26) días del mes de MARZO</w:t>
-      </w:r>
-      <w:r>
-        <w:rPr>
-          <w:rFonts w:ascii="Cambria" w:hAnsi="Cambria"/>
-          <w:b/>
-          <w:sz w:val="22"/>
-          <w:szCs w:val="22"/>
-          <w:shd w:fill="DEE6EF" w:val="clear"/>
-          <w:lang w:val="es-ES_tradnl"/>
-        </w:rPr>
-        <w:t xml:space="preserve"> del año DOS MIL VIENTICINCO (2025).- </w:t>
-      </w:r>
-    </w:p>
-    <w:p>
-      <w:pPr>
-        <w:pStyle w:val="Normal"/>
-        <w:ind w:right="4"/>
-        <w:rPr>
-          <w:rFonts w:ascii="Cambria" w:hAnsi="Cambria"/>
-          <w:b/>
-          <w:sz w:val="22"/>
-          <w:szCs w:val="22"/>
-          <w:lang w:val="es-ES_tradnl"/>
-        </w:rPr>
-      </w:pPr>
-      <w:r>
-        <w:rPr>
-          <w:rFonts w:ascii="Cambria" w:hAnsi="Cambria"/>
-          <w:b/>
-          <w:sz w:val="22"/>
-          <w:szCs w:val="22"/>
-          <w:lang w:val="es-ES_tradnl"/>
-        </w:rPr>
-      </w:r>
-    </w:p>
-    <w:p>
-      <w:pPr>
-        <w:pStyle w:val="Normal"/>
-        <w:ind w:right="4"/>
-        <w:rPr>
-          <w:rFonts w:ascii="Cambria" w:hAnsi="Cambria"/>
-          <w:b/>
-          <w:sz w:val="22"/>
-          <w:szCs w:val="22"/>
-          <w:lang w:val="es-ES_tradnl"/>
-        </w:rPr>
-      </w:pPr>
-      <w:r>
-        <w:rPr>
-          <w:rFonts w:ascii="Cambria" w:hAnsi="Cambria"/>
-          <w:b/>
-          <w:sz w:val="22"/>
-          <w:szCs w:val="22"/>
-          <w:lang w:val="es-ES_tradnl"/>
-        </w:rPr>
-      </w:r>
-    </w:p>
-    <w:p>
-      <w:pPr>
-        <w:pStyle w:val="Normal"/>
-        <w:ind w:right="4"/>
-        <w:rPr>
-          <w:rFonts w:ascii="Cambria" w:hAnsi="Cambria"/>
-          <w:b/>
-          <w:sz w:val="22"/>
-          <w:szCs w:val="22"/>
+          <w:bCs/>
+          <w:sz w:val="22"/>
+          <w:szCs w:val="22"/>
+          <w:shd w:fill="auto" w:val="clear"/>
+          <w:lang w:val="es-ES_tradnl"/>
+        </w:rPr>
+        <w:t xml:space="preserve">TRECE (13) del mes de AGOSTO del año DOS MIL VEINTICINCO (2025)</w:t>
+      </w:r>
+      <w:r>
+        <w:rPr>
+          <w:rFonts w:ascii="Cambria" w:hAnsi="Cambria"/>
+          <w:b/>
+          <w:sz w:val="22"/>
+          <w:szCs w:val="22"/>
+          <w:shd w:fill="auto" w:val="clear"/>
+          <w:lang w:val="es-ES_tradnl"/>
+        </w:rPr>
+        <w:t xml:space="preserve">.- </w:t>
+      </w:r>
+    </w:p>
+    <w:p>
+      <w:pPr>
+        <w:pStyle w:val="Normal"/>
+        <w:ind w:right="4"/>
+        <w:rPr>
+          <w:rFonts w:ascii="Cambria" w:hAnsi="Cambria"/>
+          <w:b/>
+          <w:sz w:val="22"/>
+          <w:szCs w:val="22"/>
+          <w:lang w:val="es-ES_tradnl"/>
+        </w:rPr>
+      </w:pPr>
+      <w:r>
+        <w:rPr>
+          <w:rFonts w:ascii="Cambria" w:hAnsi="Cambria"/>
+          <w:b/>
+          <w:sz w:val="22"/>
+          <w:szCs w:val="22"/>
+          <w:lang w:val="es-ES_tradnl"/>
+        </w:rPr>
+      </w:r>
+    </w:p>
+    <w:p>
+      <w:pPr>
+        <w:pStyle w:val="Normal"/>
+        <w:ind w:right="4"/>
+        <w:rPr>
+          <w:rFonts w:ascii="Cambria" w:hAnsi="Cambria"/>
+          <w:b/>
+          <w:sz w:val="22"/>
+          <w:szCs w:val="22"/>
+          <w:lang w:val="es-ES_tradnl"/>
+        </w:rPr>
+      </w:pPr>
+      <w:r>
+        <w:rPr>
+          <w:rFonts w:ascii="Cambria" w:hAnsi="Cambria"/>
+          <w:b/>
+          <w:sz w:val="22"/>
+          <w:szCs w:val="22"/>
+          <w:lang w:val="es-ES_tradnl"/>
+        </w:rPr>
+      </w:r>
+    </w:p>
+    <w:p>
+      <w:pPr>
+        <w:pStyle w:val="Normal"/>
+        <w:ind w:right="4"/>
+        <w:rPr>
           <w:highlight w:val="none"/>
           <w:shd w:fill="auto" w:val="clear"/>
-          <w:lang w:val="es-ES_tradnl"/>
-        </w:rPr>
-      </w:pPr>
-      <w:r>
-        <w:rPr>
-          <w:rFonts w:ascii="Cambria" w:hAnsi="Cambria"/>
-          <w:b/>
-          <w:sz w:val="22"/>
-          <w:szCs w:val="22"/>
-          <w:shd w:fill="auto" w:val="clear"/>
-          <w:lang w:val="es-ES_tradnl"/>
-        </w:rPr>
+        </w:rPr>
+      </w:pPr>
+      <w:r>
+        <w:rPr/>
       </w:r>
     </w:p>
     <w:p>
@@ -9072,7 +8829,7 @@
           <w:shd w:fill="auto" w:val="clear"/>
           <w:lang w:val="es-ES_tradnl"/>
         </w:rPr>
-        <w:t>____________________</w:t>
+        <w:t xml:space="preserve">____________________</w:t>
       </w:r>
     </w:p>
     <w:p>
@@ -9086,32 +8843,6 @@
       </w:pPr>
       <w:r>
         <w:rPr>
-          <w:rFonts w:ascii="Cambria" w:hAnsi="Cambria"/>
-          <w:b/>
-          <w:bCs/>
-          <w:sz w:val="22"/>
-          <w:szCs w:val="22"/>
-          <w:shd w:fill="auto" w:val="clear"/>
-        </w:rPr>
-        <w:t xml:space="preserve">       </w:t>
-      </w:r>
-      <w:r>
-        <w:rPr>
-          <w:rFonts w:ascii="Cambria" w:hAnsi="Cambria"/>
-          <w:b/>
-          <w:bCs/>
-          <w:sz w:val="22"/>
-          <w:szCs w:val="22"/>
-          <w:shd w:fill="auto" w:val="clear"/>
-        </w:rPr>
-        <w:t xml:space="preserve">ESTHER BISMARELIS  CORNIEL</w:t>
-        <w:tab/>
-        <w:tab/>
-        <w:tab/>
-        <w:t xml:space="preserve">               </w:t>
-      </w:r>
-      <w:r>
-        <w:rPr>
           <w:rFonts w:cs="Aptos" w:ascii="Cambria" w:hAnsi="Cambria"/>
           <w:b/>
           <w:bCs/>
@@ -9119,55 +8850,23 @@
           <w:szCs w:val="22"/>
           <w:shd w:fill="auto" w:val="clear"/>
         </w:rPr>
-        <w:t xml:space="preserve">MAXIMILIANO  MARTINS,</w:t>
-      </w:r>
-    </w:p>
-    <w:p>
-      <w:pPr>
-        <w:pStyle w:val="Normal"/>
-        <w:ind w:right="4"/>
-        <w:rPr>
-          <w:highlight w:val="none"/>
-          <w:shd w:fill="auto" w:val="clear"/>
-        </w:rPr>
-      </w:pPr>
-      <w:r>
-        <w:rPr>
-          <w:rFonts w:ascii="Cambria" w:hAnsi="Cambria"/>
-          <w:b/>
-          <w:bCs/>
-          <w:sz w:val="22"/>
-          <w:szCs w:val="22"/>
-          <w:shd w:fill="auto" w:val="clear"/>
-        </w:rPr>
-        <w:t xml:space="preserve">     </w:t>
-      </w:r>
-      <w:r>
-        <w:rPr>
-          <w:rFonts w:ascii="Cambria" w:hAnsi="Cambria"/>
-          <w:b/>
-          <w:bCs/>
-          <w:sz w:val="22"/>
-          <w:szCs w:val="22"/>
-          <w:shd w:fill="auto" w:val="clear"/>
-        </w:rPr>
-        <w:t>Por GRUPO REYSA, S.R.L.</w:t>
-      </w:r>
-      <w:r>
-        <w:rPr>
-          <w:rFonts w:ascii="Cambria" w:hAnsi="Cambria"/>
-          <w:b/>
-          <w:sz w:val="22"/>
-          <w:szCs w:val="22"/>
-          <w:shd w:fill="auto" w:val="clear"/>
-          <w:lang w:val="es-ES_tradnl"/>
+        <w:t xml:space="preserve">   </w:t>
+      </w:r>
+      <w:r>
+        <w:rPr>
+          <w:rFonts w:cs="Aptos" w:ascii="Cambria" w:hAnsi="Cambria"/>
+          <w:b/>
+          <w:bCs/>
+          <w:sz w:val="22"/>
+          <w:szCs w:val="22"/>
+          <w:shd w:fill="auto" w:val="clear"/>
         </w:rPr>
         <w:t xml:space="preserve"> </w:t>
         <w:tab/>
         <w:tab/>
         <w:tab/>
         <w:tab/>
-        <w:t xml:space="preserve">        Segunda Parte</w:t>
+        <w:t xml:space="preserve">      </w:t>
       </w:r>
     </w:p>
     <w:p>
@@ -9183,56 +8882,55 @@
         <w:rPr>
           <w:rFonts w:ascii="Cambria" w:hAnsi="Cambria"/>
           <w:b/>
-          <w:sz w:val="22"/>
-          <w:szCs w:val="22"/>
-          <w:shd w:fill="auto" w:val="clear"/>
-          <w:lang w:val="es-ES_tradnl"/>
-        </w:rPr>
-        <w:t xml:space="preserve">              </w:t>
-      </w:r>
-      <w:r>
-        <w:rPr>
-          <w:rFonts w:ascii="Cambria" w:hAnsi="Cambria"/>
-          <w:b/>
-          <w:sz w:val="22"/>
-          <w:szCs w:val="22"/>
-          <w:shd w:fill="auto" w:val="clear"/>
-          <w:lang w:val="es-ES_tradnl"/>
-        </w:rPr>
-        <w:t>Primera Parte</w:t>
-      </w:r>
-    </w:p>
-    <w:p>
-      <w:pPr>
-        <w:pStyle w:val="Normal"/>
-        <w:ind w:right="4"/>
-        <w:jc w:val="both"/>
-        <w:rPr>
-          <w:rFonts w:ascii="Cambria" w:hAnsi="Cambria"/>
-          <w:b/>
-          <w:sz w:val="22"/>
-          <w:szCs w:val="22"/>
+          <w:bCs/>
+          <w:sz w:val="22"/>
+          <w:szCs w:val="22"/>
+          <w:shd w:fill="auto" w:val="clear"/>
+        </w:rPr>
+        <w:t xml:space="preserve">     </w:t>
+      </w:r>
+      <w:r>
+        <w:rPr>
+          <w:rFonts w:ascii="Cambria" w:hAnsi="Cambria"/>
+          <w:b/>
+          <w:sz w:val="22"/>
+          <w:szCs w:val="22"/>
+          <w:shd w:fill="auto" w:val="clear"/>
+          <w:lang w:val="es-ES_tradnl"/>
+        </w:rPr>
+        <w:tab/>
+        <w:t xml:space="preserve">     Primera Parte</w:t>
+        <w:tab/>
+        <w:tab/>
+        <w:tab/>
+        <w:t xml:space="preserve">                                    Segunda Parte</w:t>
+      </w:r>
+    </w:p>
+    <w:p>
+      <w:pPr>
+        <w:pStyle w:val="Normal"/>
+        <w:ind w:right="4"/>
+        <w:rPr>
           <w:highlight w:val="none"/>
           <w:shd w:fill="auto" w:val="clear"/>
-          <w:lang w:val="es-ES_tradnl"/>
-        </w:rPr>
-      </w:pPr>
-      <w:r>
-        <w:rPr>
-          <w:rFonts w:ascii="Cambria" w:hAnsi="Cambria"/>
-          <w:b/>
-          <w:sz w:val="22"/>
-          <w:szCs w:val="22"/>
-          <w:shd w:fill="auto" w:val="clear"/>
-          <w:lang w:val="es-ES_tradnl"/>
-        </w:rPr>
-      </w:r>
-    </w:p>
-    <w:p>
-      <w:pPr>
-        <w:pStyle w:val="Normal"/>
-        <w:ind w:right="4"/>
-        <w:jc w:val="center"/>
+        </w:rPr>
+      </w:pPr>
+      <w:r>
+        <w:rPr>
+          <w:rFonts w:ascii="Cambria" w:hAnsi="Cambria"/>
+          <w:b/>
+          <w:sz w:val="22"/>
+          <w:szCs w:val="22"/>
+          <w:shd w:fill="auto" w:val="clear"/>
+          <w:lang w:val="es-ES_tradnl"/>
+        </w:rPr>
+        <w:t xml:space="preserve">             </w:t>
+      </w:r>
+    </w:p>
+    <w:p>
+      <w:pPr>
+        <w:pStyle w:val="Normal"/>
+        <w:ind w:right="4"/>
         <w:rPr>
           <w:highlight w:val="none"/>
           <w:shd w:fill="auto" w:val="clear"/>
@@ -9240,102 +8938,79 @@
       </w:pPr>
       <w:r>
         <w:rPr>
-          <w:rFonts w:ascii="Cambria" w:hAnsi="Cambria"/>
-          <w:b/>
-          <w:sz w:val="22"/>
-          <w:szCs w:val="22"/>
-          <w:shd w:fill="auto" w:val="clear"/>
-          <w:lang w:val="es-ES_tradnl"/>
-        </w:rPr>
-        <w:t>______________________________________________</w:t>
-      </w:r>
-    </w:p>
-    <w:p>
-      <w:pPr>
-        <w:pStyle w:val="Normal"/>
-        <w:ind w:right="4"/>
-        <w:jc w:val="center"/>
-        <w:rPr>
+          <w:shd w:fill="auto" w:val="clear"/>
+        </w:rPr>
+      </w:r>
+    </w:p>
+    <w:p>
+      <w:pPr>
+        <w:pStyle w:val="Normal"/>
+        <w:ind w:right="4"/>
+        <w:jc w:val="both"/>
+        <w:rPr>
+          <w:rFonts w:ascii="Cambria" w:hAnsi="Cambria"/>
+          <w:b/>
+          <w:sz w:val="22"/>
+          <w:szCs w:val="22"/>
           <w:highlight w:val="none"/>
           <w:shd w:fill="auto" w:val="clear"/>
-        </w:rPr>
-      </w:pPr>
-      <w:r>
-        <w:rPr>
-          <w:rFonts w:ascii="Cambria" w:hAnsi="Cambria"/>
-          <w:b/>
-          <w:sz w:val="22"/>
-          <w:szCs w:val="22"/>
-          <w:shd w:fill="auto" w:val="clear"/>
-          <w:lang w:val="es-ES_tradnl"/>
-        </w:rPr>
-        <w:t xml:space="preserve">MAXIMILIANO JUNIOR  REYES</w:t>
-      </w:r>
-    </w:p>
-    <w:p>
-      <w:pPr>
-        <w:pStyle w:val="Normal"/>
-        <w:ind w:right="4"/>
-        <w:jc w:val="center"/>
-        <w:rPr>
-          <w:highlight w:val="none"/>
-          <w:shd w:fill="auto" w:val="clear"/>
-        </w:rPr>
-      </w:pPr>
-      <w:r>
-        <w:rPr>
-          <w:rFonts w:ascii="Cambria" w:hAnsi="Cambria"/>
-          <w:b/>
-          <w:sz w:val="22"/>
-          <w:szCs w:val="22"/>
-          <w:shd w:fill="auto" w:val="clear"/>
-          <w:lang w:val="es-ES_tradnl"/>
-        </w:rPr>
-        <w:t>TESTIGO</w:t>
-      </w:r>
-    </w:p>
-    <w:p>
-      <w:pPr>
-        <w:pStyle w:val="Normal"/>
-        <w:ind w:right="4"/>
-        <w:jc w:val="both"/>
-        <w:rPr>
-          <w:rFonts w:ascii="Cambria" w:hAnsi="Cambria"/>
-          <w:b/>
-          <w:sz w:val="22"/>
-          <w:szCs w:val="22"/>
-        </w:rPr>
-      </w:pPr>
-      <w:r>
-        <w:rPr>
-          <w:rFonts w:ascii="Cambria" w:hAnsi="Cambria"/>
-          <w:b/>
-          <w:sz w:val="22"/>
-          <w:szCs w:val="22"/>
-        </w:rPr>
-      </w:r>
-    </w:p>
-    <w:p>
-      <w:pPr>
-        <w:pStyle w:val="Normal"/>
-        <w:ind w:right="4"/>
-        <w:jc w:val="both"/>
-        <w:rPr>
-          <w:rFonts w:ascii="Cambria" w:hAnsi="Cambria"/>
-          <w:b/>
-          <w:sz w:val="22"/>
-          <w:szCs w:val="22"/>
-          <w:lang w:val="es-ES_tradnl"/>
-        </w:rPr>
-      </w:pPr>
-      <w:r>
-        <w:rPr>
-          <w:rFonts w:ascii="Cambria" w:hAnsi="Cambria"/>
-          <w:b/>
-          <w:sz w:val="22"/>
-          <w:szCs w:val="22"/>
-        </w:rPr>
-        <w:t xml:space="preserve">YO, CARLOS  REYES</w:t>
+          <w:lang w:val="es-ES_tradnl"/>
+        </w:rPr>
+      </w:pPr>
+      <w:r>
+        <w:rPr>
+          <w:rFonts w:ascii="Cambria" w:hAnsi="Cambria"/>
+          <w:b/>
+          <w:sz w:val="22"/>
+          <w:szCs w:val="22"/>
+          <w:shd w:fill="auto" w:val="clear"/>
+          <w:lang w:val="es-ES_tradnl"/>
+        </w:rPr>
+        <w:t xml:space="preserve"/>
+      </w:r>
+    </w:p>
+    <w:p>
+      <w:pPr>
+        <w:pStyle w:val="Normal"/>
+        <w:ind w:right="4"/>
+        <w:jc w:val="both"/>
+        <w:rPr>
+          <w:rFonts w:ascii="Cambria" w:hAnsi="Cambria"/>
+          <w:b/>
+          <w:sz w:val="22"/>
+          <w:szCs w:val="22"/>
+        </w:rPr>
+      </w:pPr>
+      <w:r>
+        <w:rPr>
+          <w:rFonts w:ascii="Cambria" w:hAnsi="Cambria"/>
+          <w:b/>
+          <w:sz w:val="22"/>
+          <w:szCs w:val="22"/>
+        </w:rPr>
+      </w:r>
+    </w:p>
+    <w:p>
+      <w:pPr>
+        <w:pStyle w:val="Normal"/>
+        <w:ind w:right="4"/>
+        <w:jc w:val="both"/>
+        <w:rPr>
+          <w:rFonts w:ascii="Cambria" w:hAnsi="Cambria"/>
+          <w:b/>
+          <w:sz w:val="22"/>
+          <w:szCs w:val="22"/>
+          <w:lang w:val="es-ES_tradnl"/>
+        </w:rPr>
+      </w:pPr>
+      <w:r>
+        <w:rPr>
+          <w:rFonts w:ascii="Cambria" w:hAnsi="Cambria"/>
+          <w:b/>
+          <w:sz w:val="22"/>
+          <w:szCs w:val="22"/>
+        </w:rPr>
+        <w:t xml:space="preserve">YO, </w:t>
       </w:r>
       <w:r>
         <w:rPr>
@@ -9362,7 +9037,7 @@
           <w:sz w:val="22"/>
           <w:szCs w:val="22"/>
         </w:rPr>
-        <w:t xml:space="preserve">MATRICULA NO.1178</w:t>
+        <w:t xml:space="preserve">MATRICULA NO.</w:t>
       </w:r>
       <w:r>
         <w:rPr>
@@ -9377,7 +9052,7 @@
           <w:rFonts w:ascii="Cambria" w:hAnsi="Cambria"/>
           <w:sz w:val="22"/>
           <w:szCs w:val="22"/>
-          <w:shd w:fill="DEE6EF" w:val="clear"/>
+          <w:shd w:fill="auto" w:val="clear"/>
         </w:rPr>
         <w:t xml:space="preserve">FE: DE QUE LAS FIRMAS QUE APARECEN MÁS ARRIBA FUERON PUESTAS EN MI PRESENCIA, LIBRE Y VOLUNTARIAMENTE POR LOS SEÑORES </w:t>
       </w:r>
@@ -9388,46 +9063,45 @@
           <w:bCs/>
           <w:sz w:val="22"/>
           <w:szCs w:val="22"/>
-          <w:shd w:fill="DEE6EF" w:val="clear"/>
-        </w:rPr>
-        <w:t xml:space="preserve">ESTHER BISMARELIS  CORNIEL,</w:t>
-      </w:r>
-      <w:r>
-        <w:rPr>
-          <w:rFonts w:ascii="Cambria" w:hAnsi="Cambria"/>
-          <w:b/>
-          <w:sz w:val="22"/>
-          <w:szCs w:val="22"/>
-          <w:shd w:fill="DEE6EF" w:val="clear"/>
-        </w:rPr>
-        <w:t xml:space="preserve"> </w:t>
-      </w:r>
-      <w:r>
-        <w:rPr>
-          <w:rFonts w:cs="Aptos" w:ascii="Cambria" w:hAnsi="Cambria"/>
-          <w:b/>
-          <w:bCs/>
-          <w:sz w:val="22"/>
-          <w:szCs w:val="22"/>
-          <w:shd w:fill="DEE6EF" w:val="clear"/>
-        </w:rPr>
-        <w:t xml:space="preserve">MAXIMILIANO  MARTINS</w:t>
-      </w:r>
-      <w:r>
-        <w:rPr>
-          <w:rFonts w:ascii="Cambria" w:hAnsi="Cambria"/>
-          <w:sz w:val="22"/>
-          <w:szCs w:val="22"/>
-          <w:shd w:fill="DEE6EF" w:val="clear"/>
-        </w:rPr>
-        <w:t xml:space="preserve">, Y TESTIGO DE GENERALES Y CALIDADES QUE CONSTAN, Y ME HAN DECLARADO BAJO LA FE DEL JURAMENTO QUE ESAS FIRMAS SON LAS QUE SIEMPRE USAN EN TODOS LOS DOCUMENTOS QUE SUSCRIBEN EN SUS VIDAS PUBLICAS Y PRIVADAS POR LO QUE ME MERECEN ENTERA FE Y CREDITO. EN </w:t>
-      </w:r>
-      <w:r>
-        <w:rPr>
-          <w:rFonts w:ascii="Cambria" w:hAnsi="Cambria"/>
-          <w:sz w:val="22"/>
-          <w:szCs w:val="22"/>
-          <w:shd w:fill="DEE6EF" w:val="clear"/>
+          <w:shd w:fill="auto" w:val="clear"/>
+        </w:rPr>
+        <w:t xml:space="preserve"> , , </w:t>
+      </w:r>
+      <w:r>
+        <w:rPr>
+          <w:rFonts w:ascii="Cambria" w:hAnsi="Cambria"/>
+          <w:sz w:val="22"/>
+          <w:szCs w:val="22"/>
+          <w:shd w:fill="auto" w:val="clear"/>
+        </w:rPr>
+        <w:t xml:space="preserve"> Y </w:t>
+      </w:r>
+      <w:r>
+        <w:rPr>
+          <w:rFonts w:ascii="Cambria" w:hAnsi="Cambria"/>
+          <w:b/>
+          <w:sz w:val="22"/>
+          <w:szCs w:val="22"/>
+          <w:shd w:fill="auto" w:val="clear"/>
+          <w:lang w:val="es-ES_tradnl"/>
+        </w:rPr>
+        <w:t xml:space="preserve"/>
+      </w:r>
+      <w:r>
+        <w:rPr>
+          <w:rFonts w:ascii="Cambria" w:hAnsi="Cambria"/>
+          <w:sz w:val="22"/>
+          <w:szCs w:val="22"/>
+          <w:shd w:fill="auto" w:val="clear"/>
+        </w:rPr>
+        <w:t xml:space="preserve"> DE GENERALES Y CALIDADES QUE CONSTAN, Y ME HAN DECLARADO BAJO LA FE DEL JURAMENTO QUE ESAS FIRMAS SON LAS QUE SIEMPRE USAN EN TODOS LOS DOCUMENTOS QUE SUSCRIBEN EN SUS VIDAS PUBLICAS Y PRIVADAS POR LO QUE ME MERECEN ENTERA FE Y CREDITO. EN </w:t>
+      </w:r>
+      <w:r>
+        <w:rPr>
+          <w:rFonts w:ascii="Cambria" w:hAnsi="Cambria"/>
+          <w:sz w:val="22"/>
+          <w:szCs w:val="22"/>
+          <w:shd w:fill="auto" w:val="clear"/>
           <w:lang w:val="es-ES_tradnl"/>
         </w:rPr>
         <w:t xml:space="preserve">LA CIUDAD, MUNICIPIO Y PROVINCIA DE </w:t>
@@ -9438,7 +9112,7 @@
           <w:b/>
           <w:sz w:val="22"/>
           <w:szCs w:val="22"/>
-          <w:shd w:fill="DEE6EF" w:val="clear"/>
+          <w:shd w:fill="auto" w:val="clear"/>
           <w:lang w:val="es-ES_tradnl"/>
         </w:rPr>
         <w:t>SAN PEDRO DE MACORÍS</w:t>
@@ -9448,7 +9122,7 @@
           <w:rFonts w:ascii="Cambria" w:hAnsi="Cambria"/>
           <w:sz w:val="22"/>
           <w:szCs w:val="22"/>
-          <w:shd w:fill="DEE6EF" w:val="clear"/>
+          <w:shd w:fill="auto" w:val="clear"/>
           <w:lang w:val="es-ES_tradnl"/>
         </w:rPr>
         <w:t xml:space="preserve">, </w:t>
@@ -9459,7 +9133,7 @@
           <w:b/>
           <w:sz w:val="22"/>
           <w:szCs w:val="22"/>
-          <w:shd w:fill="DEE6EF" w:val="clear"/>
+          <w:shd w:fill="auto" w:val="clear"/>
           <w:lang w:val="es-ES_tradnl"/>
         </w:rPr>
         <w:t>REPUBLICA DOMINICANA,</w:t>
@@ -9469,7 +9143,7 @@
           <w:rFonts w:ascii="Cambria" w:hAnsi="Cambria"/>
           <w:sz w:val="22"/>
           <w:szCs w:val="22"/>
-          <w:shd w:fill="DEE6EF" w:val="clear"/>
+          <w:shd w:fill="auto" w:val="clear"/>
           <w:lang w:val="es-ES_tradnl"/>
         </w:rPr>
         <w:t xml:space="preserve"> A LOS </w:t>
@@ -9478,22 +9152,24 @@
         <w:rPr>
           <w:rFonts w:ascii="Cambria" w:hAnsi="Cambria"/>
           <w:b/>
-          <w:sz w:val="22"/>
-          <w:szCs w:val="22"/>
-          <w:shd w:fill="DEE6EF" w:val="clear"/>
-        </w:rPr>
-        <w:t>VEINTISEIS (26) DÍAS DEL MES DE MARZO</w:t>
-      </w:r>
-      <w:r>
-        <w:rPr>
-          <w:rFonts w:ascii="Cambria" w:hAnsi="Cambria"/>
-          <w:b/>
-          <w:sz w:val="22"/>
-          <w:szCs w:val="22"/>
-          <w:shd w:fill="DEE6EF" w:val="clear"/>
-          <w:lang w:val="es-ES_tradnl"/>
-        </w:rPr>
-        <w:t xml:space="preserve"> DEL AÑO DOS MIL VIENTICINCO (2025).-</w:t>
+          <w:bCs/>
+          <w:sz w:val="22"/>
+          <w:szCs w:val="22"/>
+          <w:shd w:fill="auto" w:val="clear"/>
+          <w:lang w:val="es-ES_tradnl"/>
+        </w:rPr>
+        <w:t xml:space="preserve">TRECE (13) del mes de AGOSTO del año DOS MIL VEINTICINCO (2025)</w:t>
+      </w:r>
+      <w:r>
+        <w:rPr>
+          <w:rFonts w:ascii="Cambria" w:hAnsi="Cambria"/>
+          <w:b/>
+          <w:sz w:val="22"/>
+          <w:szCs w:val="22"/>
+          <w:shd w:fill="auto" w:val="clear"/>
+          <w:lang w:val="es-ES_tradnl"/>
+        </w:rPr>
+        <w:t>.-</w:t>
       </w:r>
     </w:p>
     <w:p>
@@ -9606,7 +9282,7 @@
           <w:szCs w:val="22"/>
           <w:lang w:val="es-DO"/>
         </w:rPr>
-        <w:t xml:space="preserve">DR. CARLOS  REYES </w:t>
+        <w:t xml:space="preserve">DR.  </w:t>
       </w:r>
     </w:p>
     <w:p>
@@ -9913,7 +9589,7 @@
                               <w:rStyle w:val="PageNumber"/>
                               <w:color w:val="000000"/>
                             </w:rPr>
-                            <w:t>12</w:t>
+                            <w:t>10</w:t>
                           </w:r>
                           <w:r>
                             <w:rPr>
@@ -9974,7 +9650,7 @@
                         <w:rStyle w:val="PageNumber"/>
                         <w:color w:val="000000"/>
                       </w:rPr>
-                      <w:t>12</w:t>
+                      <w:t>10</w:t>
                     </w:r>
                     <w:r>
                       <w:rPr>

</xml_diff>